<commit_message>
Se corrigio el documento y se agrago los archivos de la base de datos
</commit_message>
<xml_diff>
--- a/Documento de Actividades.docx
+++ b/Documento de Actividades.docx
@@ -175,16 +175,17 @@
       <w:r>
         <w:t xml:space="preserve">Cosas por </w:t>
       </w:r>
-      <w:proofErr w:type="gramStart"/>
-      <w:r>
-        <w:t>probar</w:t>
-      </w:r>
-      <w:r>
-        <w:t>(</w:t>
-      </w:r>
-      <w:proofErr w:type="gramEnd"/>
-      <w:r>
-        <w:t>Artefactos que se hicieron pero falta comprobar si funciona adecuadamente)</w:t>
+      <w:r>
+        <w:t>probar (</w:t>
+      </w:r>
+      <w:r>
+        <w:t xml:space="preserve">Artefactos que se </w:t>
+      </w:r>
+      <w:r>
+        <w:t>hicieron,</w:t>
+      </w:r>
+      <w:r>
+        <w:t xml:space="preserve"> pero falta comprobar si funciona adecuadamente)</w:t>
       </w:r>
       <w:r>
         <w:t>.</w:t>
@@ -237,27 +238,48 @@
       <w:r>
         <w:t>Ver si funciona completamente el levantamiento del reporte desde la parte del teléfono.</w:t>
       </w:r>
-    </w:p>
-    <w:p/>
-    <w:p>
-      <w:r>
-        <w:t>Integrantes del equipo.</w:t>
-      </w:r>
-    </w:p>
-    <w:p>
-      <w:r>
-        <w:t>Fernando Manuel Guzman Aja</w:t>
-      </w:r>
-    </w:p>
-    <w:p>
-      <w:r>
-        <w:t>Mario Lopez Garcia</w:t>
-      </w:r>
-    </w:p>
-    <w:p>
       <w:bookmarkStart w:id="0" w:name="_GoBack"/>
       <w:bookmarkEnd w:id="0"/>
     </w:p>
+    <w:p/>
+    <w:p>
+      <w:r>
+        <w:t>La aplicación móvil se encuentra en la Carpeta TrasnsitoAplicacionMovil</w:t>
+      </w:r>
+    </w:p>
+    <w:p>
+      <w:r>
+        <w:t>La aplicación web se encuentra en la Carpeta TransitoApliacionWeb</w:t>
+      </w:r>
+    </w:p>
+    <w:p>
+      <w:pPr>
+        <w:jc w:val="both"/>
+      </w:pPr>
+      <w:r>
+        <w:t>Los servicios web se encuentran la Carpeta que está en la ruta</w:t>
+      </w:r>
+      <w:r>
+        <w:t>TransitoAplicacionWeb\Transito\Controllers</w:t>
+      </w:r>
+    </w:p>
+    <w:p/>
+    <w:p>
+      <w:r>
+        <w:t>Integrantes del equipo.</w:t>
+      </w:r>
+    </w:p>
+    <w:p>
+      <w:r>
+        <w:t>Fernando Manuel Guzman Aja</w:t>
+      </w:r>
+    </w:p>
+    <w:p>
+      <w:r>
+        <w:t>Mario Lopez Garcia</w:t>
+      </w:r>
+    </w:p>
+    <w:p/>
     <w:sectPr>
       <w:pgSz w:w="12240" w:h="15840"/>
       <w:pgMar w:top="1417" w:right="1701" w:bottom="1417" w:left="1701" w:header="708" w:footer="708" w:gutter="0"/>

</xml_diff>